<commit_message>
Finished import_tweets_to_db, get_users_per_db, get_user_fips_per_db
</commit_message>
<xml_diff>
--- a/Distributed Tweet Location Project.docx
+++ b/Distributed Tweet Location Project.docx
@@ -63,30 +63,8 @@
         <w:rPr>
           <w:b/>
         </w:rPr>
-        <w:t>&lt;</w:t>
-      </w:r>
-      <w:proofErr w:type="spellStart"/>
-      <w:r>
-        <w:rPr>
-          <w:b/>
-        </w:rPr>
-        <w:t>batch_date</w:t>
-      </w:r>
-      <w:proofErr w:type="spellEnd"/>
-      <w:r>
-        <w:rPr>
-          <w:b/>
-        </w:rPr>
-        <w:t>&gt;.</w:t>
-      </w:r>
-      <w:proofErr w:type="spellStart"/>
-      <w:r>
-        <w:rPr>
-          <w:b/>
-        </w:rPr>
-        <w:t>db</w:t>
-      </w:r>
-      <w:proofErr w:type="spellEnd"/>
+        <w:t>&lt;batch_date&gt;.db</w:t>
+      </w:r>
     </w:p>
     <w:p>
       <w:pPr>
@@ -97,47 +75,7 @@
         </w:numPr>
       </w:pPr>
       <w:r>
-        <w:t xml:space="preserve">Include </w:t>
-      </w:r>
-      <w:proofErr w:type="spellStart"/>
-      <w:r>
-        <w:t>user_id</w:t>
-      </w:r>
-      <w:proofErr w:type="spellEnd"/>
-      <w:r>
-        <w:t xml:space="preserve">, </w:t>
-      </w:r>
-      <w:proofErr w:type="spellStart"/>
-      <w:r>
-        <w:t>tweet_text</w:t>
-      </w:r>
-      <w:proofErr w:type="spellEnd"/>
-      <w:r>
-        <w:t xml:space="preserve">, </w:t>
-      </w:r>
-      <w:proofErr w:type="spellStart"/>
-      <w:r>
-        <w:t>tweet_location</w:t>
-      </w:r>
-      <w:proofErr w:type="spellEnd"/>
-      <w:r>
-        <w:t xml:space="preserve">, </w:t>
-      </w:r>
-      <w:proofErr w:type="spellStart"/>
-      <w:r>
-        <w:t>tweet_date</w:t>
-      </w:r>
-      <w:proofErr w:type="spellEnd"/>
-      <w:r>
-        <w:t xml:space="preserve">, </w:t>
-      </w:r>
-      <w:proofErr w:type="spellStart"/>
-      <w:r>
-        <w:t>fips</w:t>
-      </w:r>
-      <w:proofErr w:type="spellEnd"/>
-      <w:r>
-        <w:t xml:space="preserve"> as table columns</w:t>
+        <w:t>Include user_id, tweet_text, tweet_location, tweet_date, fips as table columns</w:t>
       </w:r>
     </w:p>
     <w:p>
@@ -191,16 +129,216 @@
         <w:t>location changes</w:t>
       </w:r>
     </w:p>
+    <w:p/>
+    <w:p>
+      <w:r>
+        <w:t xml:space="preserve">Steps: </w:t>
+      </w:r>
+    </w:p>
     <w:p>
       <w:pPr>
         <w:pStyle w:val="ListParagraph"/>
         <w:numPr>
           <w:ilvl w:val="0"/>
-          <w:numId w:val="1"/>
-        </w:numPr>
-      </w:pPr>
+          <w:numId w:val="2"/>
+        </w:numPr>
+      </w:pPr>
+      <w:r>
+        <w:t xml:space="preserve">Import tweets to database </w:t>
+      </w:r>
+    </w:p>
+    <w:p>
+      <w:pPr>
+        <w:pStyle w:val="ListParagraph"/>
+        <w:numPr>
+          <w:ilvl w:val="1"/>
+          <w:numId w:val="2"/>
+        </w:numPr>
+      </w:pPr>
+      <w:r>
+        <w:t xml:space="preserve">Chunk tweet file by day </w:t>
+      </w:r>
+    </w:p>
+    <w:p>
+      <w:pPr>
+        <w:pStyle w:val="ListParagraph"/>
+        <w:numPr>
+          <w:ilvl w:val="1"/>
+          <w:numId w:val="2"/>
+        </w:numPr>
+      </w:pPr>
+      <w:r>
+        <w:t>Loop through day chunks</w:t>
+      </w:r>
+    </w:p>
+    <w:p>
+      <w:pPr>
+        <w:pStyle w:val="ListParagraph"/>
+        <w:numPr>
+          <w:ilvl w:val="2"/>
+          <w:numId w:val="2"/>
+        </w:numPr>
+      </w:pPr>
+      <w:r>
+        <w:t xml:space="preserve">Loop through files in chunk </w:t>
+      </w:r>
+    </w:p>
+    <w:p>
+      <w:pPr>
+        <w:pStyle w:val="ListParagraph"/>
+        <w:numPr>
+          <w:ilvl w:val="2"/>
+          <w:numId w:val="2"/>
+        </w:numPr>
+      </w:pPr>
+      <w:r>
+        <w:t xml:space="preserve">Loop through tweets in file </w:t>
+      </w:r>
+    </w:p>
+    <w:p>
+      <w:pPr>
+        <w:pStyle w:val="ListParagraph"/>
+        <w:numPr>
+          <w:ilvl w:val="3"/>
+          <w:numId w:val="2"/>
+        </w:numPr>
+      </w:pPr>
+      <w:r>
+        <w:t xml:space="preserve">Insert tweets into database </w:t>
+      </w:r>
+    </w:p>
+    <w:p>
+      <w:pPr>
+        <w:pStyle w:val="ListParagraph"/>
+        <w:numPr>
+          <w:ilvl w:val="0"/>
+          <w:numId w:val="2"/>
+        </w:numPr>
+      </w:pPr>
+      <w:r>
+        <w:t xml:space="preserve">Save unique users to tweets database </w:t>
+      </w:r>
+    </w:p>
+    <w:p>
+      <w:pPr>
+        <w:pStyle w:val="ListParagraph"/>
+        <w:numPr>
+          <w:ilvl w:val="0"/>
+          <w:numId w:val="2"/>
+        </w:numPr>
+      </w:pPr>
+      <w:r>
+        <w:t>Loop through unique users in each database</w:t>
+      </w:r>
+    </w:p>
+    <w:p>
+      <w:pPr>
+        <w:pStyle w:val="ListParagraph"/>
+        <w:numPr>
+          <w:ilvl w:val="1"/>
+          <w:numId w:val="2"/>
+        </w:numPr>
+      </w:pPr>
+      <w:r>
+        <w:t>Save user_id and modal_location in table called user_locations</w:t>
+      </w:r>
+    </w:p>
+    <w:p>
+      <w:pPr>
+        <w:pStyle w:val="ListParagraph"/>
+        <w:numPr>
+          <w:ilvl w:val="0"/>
+          <w:numId w:val="2"/>
+        </w:numPr>
+      </w:pPr>
+      <w:r>
+        <w:t xml:space="preserve">Loop through records in </w:t>
+      </w:r>
+      <w:r>
+        <w:t xml:space="preserve">each </w:t>
+      </w:r>
+      <w:r>
+        <w:t>user_locations table and create a new database</w:t>
+      </w:r>
+    </w:p>
+    <w:p>
+      <w:pPr>
+        <w:pStyle w:val="ListParagraph"/>
+        <w:numPr>
+          <w:ilvl w:val="1"/>
+          <w:numId w:val="2"/>
+        </w:numPr>
+      </w:pPr>
+      <w:r>
+        <w:t>Insert unique user_id + location records into new table</w:t>
+      </w:r>
       <w:bookmarkStart w:id="0" w:name="_GoBack"/>
       <w:bookmarkEnd w:id="0"/>
+    </w:p>
+    <w:p>
+      <w:pPr>
+        <w:pStyle w:val="ListParagraph"/>
+      </w:pPr>
+    </w:p>
+    <w:p>
+      <w:pPr>
+        <w:pStyle w:val="ListParagraph"/>
+        <w:numPr>
+          <w:ilvl w:val="0"/>
+          <w:numId w:val="2"/>
+        </w:numPr>
+      </w:pPr>
+      <w:r>
+        <w:t xml:space="preserve">Get potential movers </w:t>
+      </w:r>
+    </w:p>
+    <w:p>
+      <w:pPr>
+        <w:pStyle w:val="ListParagraph"/>
+        <w:numPr>
+          <w:ilvl w:val="1"/>
+          <w:numId w:val="2"/>
+        </w:numPr>
+      </w:pPr>
+      <w:r>
+        <w:t xml:space="preserve">Choose all per-day database files </w:t>
+      </w:r>
+    </w:p>
+    <w:p>
+      <w:pPr>
+        <w:pStyle w:val="ListParagraph"/>
+        <w:numPr>
+          <w:ilvl w:val="1"/>
+          <w:numId w:val="2"/>
+        </w:numPr>
+      </w:pPr>
+      <w:r>
+        <w:t>Get aggregated unique users (found in all databases)</w:t>
+      </w:r>
+    </w:p>
+    <w:p>
+      <w:pPr>
+        <w:pStyle w:val="ListParagraph"/>
+        <w:numPr>
+          <w:ilvl w:val="1"/>
+          <w:numId w:val="2"/>
+        </w:numPr>
+      </w:pPr>
+      <w:r>
+        <w:t>Loop through each database</w:t>
+      </w:r>
+    </w:p>
+    <w:p>
+      <w:pPr>
+        <w:pStyle w:val="ListParagraph"/>
+        <w:numPr>
+          <w:ilvl w:val="2"/>
+          <w:numId w:val="2"/>
+        </w:numPr>
+      </w:pPr>
+      <w:r>
+        <w:t xml:space="preserve">Get locations for each user </w:t>
+      </w:r>
     </w:p>
     <w:sectPr>
       <w:pgSz w:w="12240" w:h="15840"/>
@@ -300,8 +438,100 @@
       </w:pPr>
     </w:lvl>
   </w:abstractNum>
+  <w:abstractNum w:abstractNumId="1" w15:restartNumberingAfterBreak="0">
+    <w:nsid w:val="50470AB3"/>
+    <w:multiLevelType w:val="hybridMultilevel"/>
+    <w:tmpl w:val="CE447F3E"/>
+    <w:lvl w:ilvl="0" w:tplc="0409000F">
+      <w:start w:val="1"/>
+      <w:numFmt w:val="decimal"/>
+      <w:lvlText w:val="%1."/>
+      <w:lvlJc w:val="left"/>
+      <w:pPr>
+        <w:ind w:left="720" w:hanging="360"/>
+      </w:pPr>
+      <w:rPr>
+        <w:rFonts w:hint="default"/>
+      </w:rPr>
+    </w:lvl>
+    <w:lvl w:ilvl="1" w:tplc="04090019">
+      <w:start w:val="1"/>
+      <w:numFmt w:val="lowerLetter"/>
+      <w:lvlText w:val="%2."/>
+      <w:lvlJc w:val="left"/>
+      <w:pPr>
+        <w:ind w:left="1440" w:hanging="360"/>
+      </w:pPr>
+    </w:lvl>
+    <w:lvl w:ilvl="2" w:tplc="0409001B">
+      <w:start w:val="1"/>
+      <w:numFmt w:val="lowerRoman"/>
+      <w:lvlText w:val="%3."/>
+      <w:lvlJc w:val="right"/>
+      <w:pPr>
+        <w:ind w:left="2160" w:hanging="180"/>
+      </w:pPr>
+    </w:lvl>
+    <w:lvl w:ilvl="3" w:tplc="0409000F">
+      <w:start w:val="1"/>
+      <w:numFmt w:val="decimal"/>
+      <w:lvlText w:val="%4."/>
+      <w:lvlJc w:val="left"/>
+      <w:pPr>
+        <w:ind w:left="2880" w:hanging="360"/>
+      </w:pPr>
+    </w:lvl>
+    <w:lvl w:ilvl="4" w:tplc="04090019" w:tentative="1">
+      <w:start w:val="1"/>
+      <w:numFmt w:val="lowerLetter"/>
+      <w:lvlText w:val="%5."/>
+      <w:lvlJc w:val="left"/>
+      <w:pPr>
+        <w:ind w:left="3600" w:hanging="360"/>
+      </w:pPr>
+    </w:lvl>
+    <w:lvl w:ilvl="5" w:tplc="0409001B" w:tentative="1">
+      <w:start w:val="1"/>
+      <w:numFmt w:val="lowerRoman"/>
+      <w:lvlText w:val="%6."/>
+      <w:lvlJc w:val="right"/>
+      <w:pPr>
+        <w:ind w:left="4320" w:hanging="180"/>
+      </w:pPr>
+    </w:lvl>
+    <w:lvl w:ilvl="6" w:tplc="0409000F" w:tentative="1">
+      <w:start w:val="1"/>
+      <w:numFmt w:val="decimal"/>
+      <w:lvlText w:val="%7."/>
+      <w:lvlJc w:val="left"/>
+      <w:pPr>
+        <w:ind w:left="5040" w:hanging="360"/>
+      </w:pPr>
+    </w:lvl>
+    <w:lvl w:ilvl="7" w:tplc="04090019" w:tentative="1">
+      <w:start w:val="1"/>
+      <w:numFmt w:val="lowerLetter"/>
+      <w:lvlText w:val="%8."/>
+      <w:lvlJc w:val="left"/>
+      <w:pPr>
+        <w:ind w:left="5760" w:hanging="360"/>
+      </w:pPr>
+    </w:lvl>
+    <w:lvl w:ilvl="8" w:tplc="0409001B" w:tentative="1">
+      <w:start w:val="1"/>
+      <w:numFmt w:val="lowerRoman"/>
+      <w:lvlText w:val="%9."/>
+      <w:lvlJc w:val="right"/>
+      <w:pPr>
+        <w:ind w:left="6480" w:hanging="180"/>
+      </w:pPr>
+    </w:lvl>
+  </w:abstractNum>
   <w:num w:numId="1">
     <w:abstractNumId w:val="0"/>
+  </w:num>
+  <w:num w:numId="2">
+    <w:abstractNumId w:val="1"/>
   </w:num>
 </w:numbering>
 </file>

</xml_diff>

<commit_message>
Removed weather info db files filtering
</commit_message>
<xml_diff>
--- a/Distributed Tweet Location Project.docx
+++ b/Distributed Tweet Location Project.docx
@@ -661,847 +661,1219 @@
         </w:rPr>
         <w:t xml:space="preserve"> (-1 FOR ALL USERS)</w:t>
       </w:r>
+    </w:p>
+    <w:p>
+      <w:pPr>
+        <w:pStyle w:val="ListParagraph"/>
+        <w:numPr>
+          <w:ilvl w:val="1"/>
+          <w:numId w:val="2"/>
+        </w:numPr>
+      </w:pPr>
+      <w:r>
+        <w:t>Get unique potential movers</w:t>
+      </w:r>
+    </w:p>
+    <w:p>
+      <w:pPr>
+        <w:pStyle w:val="ListParagraph"/>
+        <w:numPr>
+          <w:ilvl w:val="1"/>
+          <w:numId w:val="2"/>
+        </w:numPr>
+      </w:pPr>
+      <w:r>
+        <w:t>Chunk potential movers into batches of 10000</w:t>
+      </w:r>
+    </w:p>
+    <w:p>
+      <w:pPr>
+        <w:pStyle w:val="ListParagraph"/>
+        <w:numPr>
+          <w:ilvl w:val="1"/>
+          <w:numId w:val="2"/>
+        </w:numPr>
+      </w:pPr>
+      <w:r>
+        <w:t>Loop through user chunks</w:t>
+      </w:r>
+    </w:p>
+    <w:p>
+      <w:pPr>
+        <w:pStyle w:val="ListParagraph"/>
+        <w:numPr>
+          <w:ilvl w:val="2"/>
+          <w:numId w:val="2"/>
+        </w:numPr>
+      </w:pPr>
+      <w:r>
+        <w:t>Loop through each user in each chunk</w:t>
+      </w:r>
+    </w:p>
+    <w:p>
+      <w:pPr>
+        <w:pStyle w:val="ListParagraph"/>
+        <w:numPr>
+          <w:ilvl w:val="2"/>
+          <w:numId w:val="2"/>
+        </w:numPr>
+      </w:pPr>
+      <w:r>
+        <w:t>Check if user has moved and if so get all moves</w:t>
+      </w:r>
+    </w:p>
+    <w:p>
+      <w:pPr>
+        <w:pStyle w:val="ListParagraph"/>
+        <w:numPr>
+          <w:ilvl w:val="2"/>
+          <w:numId w:val="2"/>
+        </w:numPr>
+      </w:pPr>
+      <w:r>
+        <w:lastRenderedPageBreak/>
+        <w:t xml:space="preserve">If user is mover, insert </w:t>
+      </w:r>
+      <w:proofErr w:type="spellStart"/>
+      <w:r>
+        <w:t>user_id</w:t>
+      </w:r>
+      <w:proofErr w:type="spellEnd"/>
+      <w:r>
+        <w:t xml:space="preserve">, fips1, date 1, </w:t>
+      </w:r>
+      <w:proofErr w:type="spellStart"/>
+      <w:r>
+        <w:t>fips</w:t>
+      </w:r>
+      <w:proofErr w:type="spellEnd"/>
+      <w:r>
+        <w:t xml:space="preserve"> 2, date 2 into </w:t>
+      </w:r>
+      <w:proofErr w:type="spellStart"/>
+      <w:r>
+        <w:rPr>
+          <w:b/>
+        </w:rPr>
+        <w:t>actual_movers.db</w:t>
+      </w:r>
+      <w:proofErr w:type="spellEnd"/>
+    </w:p>
+    <w:p>
+      <w:pPr>
+        <w:pStyle w:val="ListParagraph"/>
+        <w:numPr>
+          <w:ilvl w:val="0"/>
+          <w:numId w:val="2"/>
+        </w:numPr>
+      </w:pPr>
+      <w:r>
+        <w:t xml:space="preserve">Combine (fips1, date1) and (fips2, date2) into </w:t>
+      </w:r>
+      <w:r>
+        <w:t>two</w:t>
+      </w:r>
+      <w:r>
+        <w:t xml:space="preserve"> column</w:t>
+      </w:r>
+      <w:r>
+        <w:t xml:space="preserve">s with </w:t>
+      </w:r>
+      <w:r>
+        <w:rPr>
+          <w:b/>
+        </w:rPr>
+        <w:t>get_actual_mover_chronology.py</w:t>
+      </w:r>
+    </w:p>
+    <w:p>
+      <w:pPr>
+        <w:pStyle w:val="ListParagraph"/>
+        <w:numPr>
+          <w:ilvl w:val="1"/>
+          <w:numId w:val="2"/>
+        </w:numPr>
+      </w:pPr>
+      <w:r>
+        <w:t xml:space="preserve">Save this to </w:t>
+      </w:r>
+      <w:proofErr w:type="spellStart"/>
+      <w:r>
+        <w:rPr>
+          <w:b/>
+        </w:rPr>
+        <w:t>user_chronology.db</w:t>
+      </w:r>
+      <w:proofErr w:type="spellEnd"/>
+    </w:p>
+    <w:p>
+      <w:pPr>
+        <w:pStyle w:val="ListParagraph"/>
+        <w:numPr>
+          <w:ilvl w:val="0"/>
+          <w:numId w:val="2"/>
+        </w:numPr>
+      </w:pPr>
+      <w:r>
+        <w:t xml:space="preserve">Get a chronological map of each user’s </w:t>
+      </w:r>
+      <w:proofErr w:type="spellStart"/>
+      <w:r>
+        <w:t>fips</w:t>
+      </w:r>
+      <w:proofErr w:type="spellEnd"/>
+      <w:r>
+        <w:t xml:space="preserve"> with </w:t>
+      </w:r>
+      <w:r>
+        <w:rPr>
+          <w:b/>
+        </w:rPr>
+        <w:t>get_fine_grained_user_chronology.py</w:t>
+      </w:r>
+    </w:p>
+    <w:p>
+      <w:pPr>
+        <w:pStyle w:val="ListParagraph"/>
+        <w:numPr>
+          <w:ilvl w:val="1"/>
+          <w:numId w:val="2"/>
+        </w:numPr>
+      </w:pPr>
+      <w:r>
+        <w:t>For each user</w:t>
+      </w:r>
+    </w:p>
+    <w:p>
+      <w:pPr>
+        <w:pStyle w:val="ListParagraph"/>
+        <w:numPr>
+          <w:ilvl w:val="2"/>
+          <w:numId w:val="2"/>
+        </w:numPr>
+      </w:pPr>
+      <w:r>
+        <w:t xml:space="preserve">Loop through </w:t>
+      </w:r>
+      <w:proofErr w:type="spellStart"/>
+      <w:r>
+        <w:t>fips</w:t>
+      </w:r>
+      <w:proofErr w:type="spellEnd"/>
+      <w:r>
+        <w:t xml:space="preserve"> and sort by date</w:t>
+      </w:r>
+    </w:p>
+    <w:p>
+      <w:pPr>
+        <w:pStyle w:val="ListParagraph"/>
+        <w:numPr>
+          <w:ilvl w:val="2"/>
+          <w:numId w:val="2"/>
+        </w:numPr>
+      </w:pPr>
+      <w:r>
+        <w:t xml:space="preserve">Choose the earliest </w:t>
+      </w:r>
+      <w:proofErr w:type="spellStart"/>
+      <w:r>
+        <w:t>fips</w:t>
+      </w:r>
+      <w:proofErr w:type="spellEnd"/>
+      <w:r>
+        <w:t xml:space="preserve"> as home</w:t>
+      </w:r>
+    </w:p>
+    <w:p>
+      <w:pPr>
+        <w:pStyle w:val="ListParagraph"/>
+        <w:numPr>
+          <w:ilvl w:val="3"/>
+          <w:numId w:val="2"/>
+        </w:numPr>
+      </w:pPr>
+      <w:r>
+        <w:t xml:space="preserve">Compare with future </w:t>
+      </w:r>
+      <w:proofErr w:type="spellStart"/>
+      <w:r>
+        <w:t>fips</w:t>
+      </w:r>
+      <w:proofErr w:type="spellEnd"/>
+      <w:r>
+        <w:t xml:space="preserve"> pairwise but make sure home is always earlier than what it’s being compared with</w:t>
+      </w:r>
+    </w:p>
+    <w:p>
+      <w:pPr>
+        <w:pStyle w:val="ListParagraph"/>
+        <w:numPr>
+          <w:ilvl w:val="3"/>
+          <w:numId w:val="2"/>
+        </w:numPr>
+      </w:pPr>
+      <w:r>
+        <w:t xml:space="preserve">If </w:t>
+      </w:r>
+      <w:proofErr w:type="spellStart"/>
+      <w:r>
+        <w:t>fips</w:t>
+      </w:r>
+      <w:proofErr w:type="spellEnd"/>
+      <w:r>
+        <w:t xml:space="preserve"> are far apart enough (100 mi) change home to </w:t>
+      </w:r>
+      <w:r>
+        <w:t xml:space="preserve">this </w:t>
+      </w:r>
+      <w:proofErr w:type="spellStart"/>
+      <w:r>
+        <w:t>fips</w:t>
+      </w:r>
+      <w:proofErr w:type="spellEnd"/>
+    </w:p>
+    <w:p>
+      <w:pPr>
+        <w:pStyle w:val="ListParagraph"/>
+        <w:numPr>
+          <w:ilvl w:val="3"/>
+          <w:numId w:val="2"/>
+        </w:numPr>
+      </w:pPr>
+      <w:r>
+        <w:t>Add (</w:t>
+      </w:r>
+      <w:proofErr w:type="spellStart"/>
+      <w:r>
+        <w:t>user_id</w:t>
+      </w:r>
+      <w:proofErr w:type="spellEnd"/>
+      <w:r>
+        <w:t xml:space="preserve">, </w:t>
+      </w:r>
+      <w:proofErr w:type="spellStart"/>
+      <w:r>
+        <w:t>new_fips_home</w:t>
+      </w:r>
+      <w:proofErr w:type="spellEnd"/>
+      <w:r>
+        <w:t xml:space="preserve">, date) to records </w:t>
+      </w:r>
+    </w:p>
+    <w:p>
+      <w:pPr>
+        <w:pStyle w:val="ListParagraph"/>
+        <w:numPr>
+          <w:ilvl w:val="0"/>
+          <w:numId w:val="2"/>
+        </w:numPr>
+      </w:pPr>
+      <w:r>
+        <w:t xml:space="preserve">Get tweets for users that qualified as movers with </w:t>
+      </w:r>
+      <w:r>
+        <w:rPr>
+          <w:b/>
+        </w:rPr>
+        <w:t>get_tweets_for_movers.py</w:t>
+      </w:r>
+    </w:p>
+    <w:p>
+      <w:pPr>
+        <w:pStyle w:val="ListParagraph"/>
+        <w:numPr>
+          <w:ilvl w:val="1"/>
+          <w:numId w:val="2"/>
+        </w:numPr>
+      </w:pPr>
+      <w:r>
+        <w:t xml:space="preserve">Get all tweet </w:t>
+      </w:r>
+      <w:proofErr w:type="spellStart"/>
+      <w:r>
+        <w:t>db</w:t>
+      </w:r>
+      <w:proofErr w:type="spellEnd"/>
+      <w:r>
+        <w:t xml:space="preserve"> files </w:t>
+      </w:r>
+    </w:p>
+    <w:p>
+      <w:pPr>
+        <w:pStyle w:val="ListParagraph"/>
+        <w:numPr>
+          <w:ilvl w:val="1"/>
+          <w:numId w:val="2"/>
+        </w:numPr>
+      </w:pPr>
+      <w:r>
+        <w:t xml:space="preserve">Loop through each tweet </w:t>
+      </w:r>
+      <w:proofErr w:type="spellStart"/>
+      <w:r>
+        <w:t>db</w:t>
+      </w:r>
+      <w:proofErr w:type="spellEnd"/>
+      <w:r>
+        <w:t xml:space="preserve"> file</w:t>
+      </w:r>
+    </w:p>
+    <w:p>
+      <w:pPr>
+        <w:pStyle w:val="ListParagraph"/>
+        <w:numPr>
+          <w:ilvl w:val="2"/>
+          <w:numId w:val="2"/>
+        </w:numPr>
+      </w:pPr>
+      <w:r>
+        <w:t xml:space="preserve">Create </w:t>
+      </w:r>
+      <w:proofErr w:type="gramStart"/>
+      <w:r>
+        <w:t>movers</w:t>
+      </w:r>
+      <w:proofErr w:type="gramEnd"/>
+      <w:r>
+        <w:t xml:space="preserve"> tweets </w:t>
+      </w:r>
+      <w:proofErr w:type="spellStart"/>
+      <w:r>
+        <w:t>db</w:t>
+      </w:r>
+      <w:proofErr w:type="spellEnd"/>
+      <w:r>
+        <w:t xml:space="preserve"> with the same name as tweet </w:t>
+      </w:r>
+      <w:proofErr w:type="spellStart"/>
+      <w:r>
+        <w:t>db</w:t>
+      </w:r>
+      <w:proofErr w:type="spellEnd"/>
+      <w:r>
+        <w:t xml:space="preserve"> file</w:t>
+      </w:r>
+    </w:p>
+    <w:p>
+      <w:pPr>
+        <w:pStyle w:val="ListParagraph"/>
+        <w:numPr>
+          <w:ilvl w:val="2"/>
+          <w:numId w:val="2"/>
+        </w:numPr>
+      </w:pPr>
+      <w:r>
+        <w:t xml:space="preserve">Loop through </w:t>
+      </w:r>
+      <w:proofErr w:type="spellStart"/>
+      <w:r>
+        <w:t>user_chunks</w:t>
+      </w:r>
+      <w:proofErr w:type="spellEnd"/>
+      <w:r>
+        <w:t xml:space="preserve"> and process user chunk</w:t>
+      </w:r>
+    </w:p>
+    <w:p>
+      <w:pPr>
+        <w:pStyle w:val="ListParagraph"/>
+        <w:numPr>
+          <w:ilvl w:val="3"/>
+          <w:numId w:val="2"/>
+        </w:numPr>
+      </w:pPr>
+      <w:r>
+        <w:t xml:space="preserve">Loop through each user in </w:t>
+      </w:r>
+      <w:proofErr w:type="spellStart"/>
+      <w:r>
+        <w:t>user_chunks</w:t>
+      </w:r>
+      <w:proofErr w:type="spellEnd"/>
+    </w:p>
+    <w:p>
+      <w:pPr>
+        <w:pStyle w:val="ListParagraph"/>
+        <w:numPr>
+          <w:ilvl w:val="3"/>
+          <w:numId w:val="2"/>
+        </w:numPr>
+      </w:pPr>
+      <w:r>
+        <w:t>Get all the tweets for each user</w:t>
+      </w:r>
+    </w:p>
+    <w:p>
+      <w:pPr>
+        <w:pStyle w:val="ListParagraph"/>
+        <w:numPr>
+          <w:ilvl w:val="3"/>
+          <w:numId w:val="2"/>
+        </w:numPr>
+      </w:pPr>
+      <w:r>
+        <w:t>Insert all these tweets into table tweets</w:t>
+      </w:r>
+    </w:p>
+    <w:p>
+      <w:pPr>
+        <w:pStyle w:val="ListParagraph"/>
+        <w:numPr>
+          <w:ilvl w:val="2"/>
+          <w:numId w:val="2"/>
+        </w:numPr>
+      </w:pPr>
+      <w:r>
+        <w:t xml:space="preserve">Close </w:t>
+      </w:r>
+      <w:r>
+        <w:t xml:space="preserve">current </w:t>
+      </w:r>
+      <w:r>
+        <w:t xml:space="preserve">tweet </w:t>
+      </w:r>
+      <w:proofErr w:type="spellStart"/>
+      <w:r>
+        <w:t>db</w:t>
+      </w:r>
+      <w:proofErr w:type="spellEnd"/>
+      <w:r>
+        <w:t xml:space="preserve"> file </w:t>
+      </w:r>
+    </w:p>
+    <w:p>
+      <w:pPr>
+        <w:pStyle w:val="ListParagraph"/>
+        <w:numPr>
+          <w:ilvl w:val="2"/>
+          <w:numId w:val="2"/>
+        </w:numPr>
+      </w:pPr>
+      <w:r>
+        <w:t xml:space="preserve">Commit insertions into </w:t>
+      </w:r>
+      <w:r>
+        <w:t xml:space="preserve">mover tweets </w:t>
+      </w:r>
+      <w:proofErr w:type="spellStart"/>
+      <w:r>
+        <w:t>db</w:t>
+      </w:r>
+      <w:proofErr w:type="spellEnd"/>
+    </w:p>
+    <w:p>
+      <w:pPr>
+        <w:pStyle w:val="ListParagraph"/>
+        <w:numPr>
+          <w:ilvl w:val="2"/>
+          <w:numId w:val="2"/>
+        </w:numPr>
+      </w:pPr>
+      <w:r>
+        <w:t xml:space="preserve">Close mover tweets </w:t>
+      </w:r>
+      <w:proofErr w:type="spellStart"/>
+      <w:r>
+        <w:t>db</w:t>
+      </w:r>
+      <w:proofErr w:type="spellEnd"/>
+      <w:r>
+        <w:t xml:space="preserve"> </w:t>
+      </w:r>
+    </w:p>
+    <w:p>
+      <w:pPr>
+        <w:pStyle w:val="ListParagraph"/>
+        <w:numPr>
+          <w:ilvl w:val="0"/>
+          <w:numId w:val="2"/>
+        </w:numPr>
+      </w:pPr>
+      <w:r>
+        <w:t xml:space="preserve">Get tweets that are about weather with </w:t>
+      </w:r>
+      <w:r>
+        <w:rPr>
+          <w:b/>
+        </w:rPr>
+        <w:t>get_weather_tweets.py</w:t>
+      </w:r>
+    </w:p>
+    <w:p>
+      <w:pPr>
+        <w:pStyle w:val="ListParagraph"/>
+        <w:numPr>
+          <w:ilvl w:val="1"/>
+          <w:numId w:val="2"/>
+        </w:numPr>
+      </w:pPr>
+      <w:r>
+        <w:t xml:space="preserve">Get all mover tweets </w:t>
+      </w:r>
+      <w:proofErr w:type="spellStart"/>
+      <w:r>
+        <w:t>db</w:t>
+      </w:r>
+      <w:proofErr w:type="spellEnd"/>
+      <w:r>
+        <w:t xml:space="preserve"> files</w:t>
+      </w:r>
+    </w:p>
+    <w:p>
+      <w:pPr>
+        <w:pStyle w:val="ListParagraph"/>
+        <w:numPr>
+          <w:ilvl w:val="1"/>
+          <w:numId w:val="2"/>
+        </w:numPr>
+      </w:pPr>
+      <w:r>
+        <w:t>Loop through</w:t>
+      </w:r>
+      <w:r>
+        <w:t xml:space="preserve"> each </w:t>
+      </w:r>
+      <w:proofErr w:type="spellStart"/>
+      <w:r>
+        <w:t>db</w:t>
+      </w:r>
+      <w:proofErr w:type="spellEnd"/>
+      <w:r>
+        <w:t xml:space="preserve"> file</w:t>
+      </w:r>
+    </w:p>
+    <w:p>
+      <w:pPr>
+        <w:pStyle w:val="ListParagraph"/>
+        <w:numPr>
+          <w:ilvl w:val="2"/>
+          <w:numId w:val="2"/>
+        </w:numPr>
+      </w:pPr>
+      <w:r>
+        <w:t xml:space="preserve">Create new database called </w:t>
+      </w:r>
+      <w:proofErr w:type="spellStart"/>
+      <w:r>
+        <w:rPr>
+          <w:b/>
+        </w:rPr>
+        <w:t>weather_info</w:t>
+      </w:r>
+      <w:proofErr w:type="spellEnd"/>
+      <w:r>
+        <w:rPr>
+          <w:b/>
+        </w:rPr>
+        <w:t>/date-of-mover-tweets-</w:t>
+      </w:r>
+      <w:proofErr w:type="spellStart"/>
+      <w:r>
+        <w:rPr>
+          <w:b/>
+        </w:rPr>
+        <w:t>db</w:t>
+      </w:r>
+      <w:proofErr w:type="spellEnd"/>
+      <w:r>
+        <w:rPr>
+          <w:b/>
+        </w:rPr>
+        <w:t>-</w:t>
+      </w:r>
+      <w:proofErr w:type="spellStart"/>
+      <w:r>
+        <w:rPr>
+          <w:b/>
+        </w:rPr>
+        <w:t>file.db</w:t>
+      </w:r>
+      <w:proofErr w:type="spellEnd"/>
+      <w:r>
+        <w:rPr>
+          <w:b/>
+        </w:rPr>
+        <w:t xml:space="preserve"> </w:t>
+      </w:r>
+      <w:r>
+        <w:t xml:space="preserve">and a table called </w:t>
+      </w:r>
+      <w:r>
+        <w:rPr>
+          <w:b/>
+        </w:rPr>
+        <w:t xml:space="preserve">tweets </w:t>
+      </w:r>
+      <w:r>
+        <w:t xml:space="preserve">with all an additional column called </w:t>
+      </w:r>
+      <w:r>
+        <w:rPr>
+          <w:b/>
+        </w:rPr>
+        <w:t>weather</w:t>
+      </w:r>
+      <w:r>
+        <w:t xml:space="preserve"> </w:t>
+      </w:r>
+    </w:p>
+    <w:p>
+      <w:pPr>
+        <w:pStyle w:val="ListParagraph"/>
+        <w:numPr>
+          <w:ilvl w:val="2"/>
+          <w:numId w:val="2"/>
+        </w:numPr>
+      </w:pPr>
+      <w:r>
+        <w:t xml:space="preserve">Open current mover tweets </w:t>
+      </w:r>
+      <w:proofErr w:type="spellStart"/>
+      <w:r>
+        <w:t>db</w:t>
+      </w:r>
+      <w:proofErr w:type="spellEnd"/>
+    </w:p>
+    <w:p>
+      <w:pPr>
+        <w:pStyle w:val="ListParagraph"/>
+        <w:numPr>
+          <w:ilvl w:val="3"/>
+          <w:numId w:val="2"/>
+        </w:numPr>
+      </w:pPr>
+      <w:r>
+        <w:t xml:space="preserve">Select all rows from table </w:t>
+      </w:r>
+      <w:r>
+        <w:rPr>
+          <w:b/>
+        </w:rPr>
+        <w:t>tweets</w:t>
+      </w:r>
+    </w:p>
+    <w:p>
+      <w:pPr>
+        <w:pStyle w:val="ListParagraph"/>
+        <w:numPr>
+          <w:ilvl w:val="3"/>
+          <w:numId w:val="2"/>
+        </w:numPr>
+      </w:pPr>
+      <w:r>
+        <w:t xml:space="preserve">Start a transaction </w:t>
+      </w:r>
+    </w:p>
+    <w:p>
+      <w:pPr>
+        <w:pStyle w:val="ListParagraph"/>
+        <w:numPr>
+          <w:ilvl w:val="3"/>
+          <w:numId w:val="2"/>
+        </w:numPr>
+      </w:pPr>
+      <w:r>
+        <w:t>Infinitely loop while getting TWEET_BATCH_SIZE number of tweets during each iteration</w:t>
+      </w:r>
+    </w:p>
+    <w:p>
+      <w:pPr>
+        <w:pStyle w:val="ListParagraph"/>
+        <w:numPr>
+          <w:ilvl w:val="4"/>
+          <w:numId w:val="2"/>
+        </w:numPr>
+      </w:pPr>
+      <w:r>
+        <w:t xml:space="preserve">If there are tweets to grab from cursor, process this tweet batch by calculating weather </w:t>
+      </w:r>
+      <w:proofErr w:type="spellStart"/>
+      <w:r>
+        <w:t>tweet_text</w:t>
+      </w:r>
+      <w:proofErr w:type="spellEnd"/>
+      <w:r>
+        <w:t xml:space="preserve"> is talking about weather or not and append 0 or 1 </w:t>
+      </w:r>
+      <w:r>
+        <w:t>to each row</w:t>
+      </w:r>
+    </w:p>
+    <w:p>
+      <w:pPr>
+        <w:pStyle w:val="ListParagraph"/>
+        <w:numPr>
+          <w:ilvl w:val="4"/>
+          <w:numId w:val="2"/>
+        </w:numPr>
+      </w:pPr>
+      <w:r>
+        <w:t xml:space="preserve">Insert this batch of tweets into </w:t>
+      </w:r>
+      <w:r>
+        <w:rPr>
+          <w:b/>
+        </w:rPr>
+        <w:t>tweets</w:t>
+      </w:r>
+      <w:r>
+        <w:t xml:space="preserve"> into </w:t>
+      </w:r>
+      <w:proofErr w:type="spellStart"/>
+      <w:r>
+        <w:rPr>
+          <w:b/>
+        </w:rPr>
+        <w:t>weather_info</w:t>
+      </w:r>
+      <w:proofErr w:type="spellEnd"/>
+      <w:r>
+        <w:rPr>
+          <w:b/>
+        </w:rPr>
+        <w:t>/date-of-mover-tweets-</w:t>
+      </w:r>
+      <w:proofErr w:type="spellStart"/>
+      <w:r>
+        <w:rPr>
+          <w:b/>
+        </w:rPr>
+        <w:t>db</w:t>
+      </w:r>
+      <w:proofErr w:type="spellEnd"/>
+      <w:r>
+        <w:rPr>
+          <w:b/>
+        </w:rPr>
+        <w:t>-</w:t>
+      </w:r>
+      <w:proofErr w:type="spellStart"/>
+      <w:r>
+        <w:rPr>
+          <w:b/>
+        </w:rPr>
+        <w:t>file.db</w:t>
+      </w:r>
+      <w:proofErr w:type="spellEnd"/>
+    </w:p>
+    <w:p>
+      <w:pPr>
+        <w:pStyle w:val="ListParagraph"/>
+        <w:numPr>
+          <w:ilvl w:val="3"/>
+          <w:numId w:val="2"/>
+        </w:numPr>
+      </w:pPr>
+      <w:r>
+        <w:t>Get out of loop when there are no more tweets to grab</w:t>
+      </w:r>
+    </w:p>
+    <w:p>
+      <w:pPr>
+        <w:pStyle w:val="ListParagraph"/>
+        <w:numPr>
+          <w:ilvl w:val="3"/>
+          <w:numId w:val="2"/>
+        </w:numPr>
+      </w:pPr>
+      <w:r>
+        <w:t xml:space="preserve">Commit insertions </w:t>
+      </w:r>
+    </w:p>
+    <w:p>
+      <w:pPr>
+        <w:pStyle w:val="ListParagraph"/>
+        <w:numPr>
+          <w:ilvl w:val="0"/>
+          <w:numId w:val="2"/>
+        </w:numPr>
+      </w:pPr>
+      <w:r>
+        <w:t xml:space="preserve">Get tweet statistics </w:t>
+      </w:r>
+      <w:r>
+        <w:t xml:space="preserve">with </w:t>
+      </w:r>
+      <w:r>
+        <w:rPr>
+          <w:b/>
+        </w:rPr>
+        <w:t>get_tweet_statistics.py</w:t>
+      </w:r>
+    </w:p>
+    <w:p>
+      <w:pPr>
+        <w:pStyle w:val="ListParagraph"/>
+        <w:numPr>
+          <w:ilvl w:val="1"/>
+          <w:numId w:val="2"/>
+        </w:numPr>
+      </w:pPr>
+      <w:r>
+        <w:lastRenderedPageBreak/>
+        <w:t xml:space="preserve">Connect to database </w:t>
+      </w:r>
+      <w:proofErr w:type="spellStart"/>
+      <w:r>
+        <w:rPr>
+          <w:b/>
+        </w:rPr>
+        <w:t>tweet_statistics.db</w:t>
+      </w:r>
+      <w:proofErr w:type="spellEnd"/>
+      <w:r>
+        <w:rPr>
+          <w:b/>
+        </w:rPr>
+        <w:t xml:space="preserve"> </w:t>
+      </w:r>
+      <w:r>
+        <w:t xml:space="preserve">and create </w:t>
+      </w:r>
+      <w:r>
+        <w:rPr>
+          <w:b/>
+        </w:rPr>
+        <w:t xml:space="preserve">statistics </w:t>
+      </w:r>
+      <w:r>
+        <w:t>table</w:t>
+      </w:r>
+    </w:p>
+    <w:p>
+      <w:pPr>
+        <w:pStyle w:val="ListParagraph"/>
+        <w:numPr>
+          <w:ilvl w:val="1"/>
+          <w:numId w:val="2"/>
+        </w:numPr>
+      </w:pPr>
+      <w:r>
+        <w:t xml:space="preserve">Loop through </w:t>
+      </w:r>
+      <w:proofErr w:type="spellStart"/>
+      <w:r>
+        <w:t>weather_info</w:t>
+      </w:r>
+      <w:proofErr w:type="spellEnd"/>
+      <w:r>
+        <w:t xml:space="preserve"> database files</w:t>
+      </w:r>
+    </w:p>
+    <w:p>
+      <w:pPr>
+        <w:pStyle w:val="ListParagraph"/>
+        <w:numPr>
+          <w:ilvl w:val="2"/>
+          <w:numId w:val="2"/>
+        </w:numPr>
+      </w:pPr>
+      <w:r>
+        <w:t xml:space="preserve">Connect to current </w:t>
+      </w:r>
+      <w:proofErr w:type="spellStart"/>
+      <w:r>
+        <w:t>weather_info</w:t>
+      </w:r>
+      <w:proofErr w:type="spellEnd"/>
+      <w:r>
+        <w:t xml:space="preserve"> database </w:t>
+      </w:r>
+    </w:p>
+    <w:p>
+      <w:pPr>
+        <w:pStyle w:val="ListParagraph"/>
+        <w:numPr>
+          <w:ilvl w:val="2"/>
+          <w:numId w:val="2"/>
+        </w:numPr>
+      </w:pPr>
+      <w:r>
+        <w:t>Get unique user ids and put them into chunks of 1000</w:t>
+      </w:r>
+    </w:p>
+    <w:p>
+      <w:pPr>
+        <w:pStyle w:val="ListParagraph"/>
+        <w:numPr>
+          <w:ilvl w:val="2"/>
+          <w:numId w:val="2"/>
+        </w:numPr>
+      </w:pPr>
+      <w:r>
+        <w:t xml:space="preserve">Begin transaction on </w:t>
+      </w:r>
+      <w:proofErr w:type="spellStart"/>
+      <w:r>
+        <w:t>tweet_statistics.db</w:t>
+      </w:r>
+      <w:proofErr w:type="spellEnd"/>
+    </w:p>
+    <w:p>
+      <w:pPr>
+        <w:pStyle w:val="ListParagraph"/>
+        <w:numPr>
+          <w:ilvl w:val="2"/>
+          <w:numId w:val="2"/>
+        </w:numPr>
+      </w:pPr>
+      <w:r>
+        <w:t>Loop through user chunks</w:t>
+      </w:r>
+    </w:p>
+    <w:p>
+      <w:pPr>
+        <w:pStyle w:val="ListParagraph"/>
+        <w:numPr>
+          <w:ilvl w:val="3"/>
+          <w:numId w:val="2"/>
+        </w:numPr>
+      </w:pPr>
+      <w:r>
+        <w:t>Loop through each user</w:t>
+      </w:r>
+    </w:p>
+    <w:p>
+      <w:pPr>
+        <w:pStyle w:val="ListParagraph"/>
+        <w:numPr>
+          <w:ilvl w:val="3"/>
+          <w:numId w:val="2"/>
+        </w:numPr>
+      </w:pPr>
+      <w:r>
+        <w:t xml:space="preserve">Call </w:t>
+      </w:r>
+      <w:proofErr w:type="spellStart"/>
+      <w:r>
+        <w:rPr>
+          <w:b/>
+        </w:rPr>
+        <w:t>get_tweet_</w:t>
+      </w:r>
+      <w:proofErr w:type="gramStart"/>
+      <w:r>
+        <w:rPr>
+          <w:b/>
+        </w:rPr>
+        <w:t>distribution</w:t>
+      </w:r>
+      <w:proofErr w:type="spellEnd"/>
+      <w:r>
+        <w:rPr>
+          <w:b/>
+        </w:rPr>
+        <w:t>(</w:t>
+      </w:r>
+      <w:proofErr w:type="spellStart"/>
+      <w:proofErr w:type="gramEnd"/>
+      <w:r>
+        <w:rPr>
+          <w:b/>
+        </w:rPr>
+        <w:t>weather_info_db</w:t>
+      </w:r>
+      <w:proofErr w:type="spellEnd"/>
+      <w:r>
+        <w:rPr>
+          <w:b/>
+        </w:rPr>
+        <w:t xml:space="preserve">, </w:t>
+      </w:r>
+      <w:proofErr w:type="spellStart"/>
+      <w:r>
+        <w:rPr>
+          <w:b/>
+        </w:rPr>
+        <w:t>user_id</w:t>
+      </w:r>
+      <w:proofErr w:type="spellEnd"/>
+      <w:r>
+        <w:rPr>
+          <w:b/>
+        </w:rPr>
+        <w:t xml:space="preserve">) </w:t>
+      </w:r>
+      <w:r>
+        <w:t xml:space="preserve">and add results to empty set called </w:t>
+      </w:r>
+      <w:r>
+        <w:rPr>
+          <w:b/>
+        </w:rPr>
+        <w:t>stats</w:t>
+      </w:r>
+      <w:r>
+        <w:t xml:space="preserve"> </w:t>
+      </w:r>
+    </w:p>
+    <w:p>
+      <w:pPr>
+        <w:pStyle w:val="ListParagraph"/>
+        <w:numPr>
+          <w:ilvl w:val="4"/>
+          <w:numId w:val="2"/>
+        </w:numPr>
+      </w:pPr>
+      <w:r>
+        <w:t xml:space="preserve">Get total tweets, date, and </w:t>
+      </w:r>
+      <w:proofErr w:type="spellStart"/>
+      <w:r>
+        <w:t>fips</w:t>
+      </w:r>
+      <w:proofErr w:type="spellEnd"/>
+      <w:r>
+        <w:t xml:space="preserve"> for current user </w:t>
+      </w:r>
+    </w:p>
+    <w:p>
+      <w:pPr>
+        <w:pStyle w:val="ListParagraph"/>
+        <w:numPr>
+          <w:ilvl w:val="4"/>
+          <w:numId w:val="2"/>
+        </w:numPr>
+      </w:pPr>
+      <w:r>
+        <w:t>Get number of weather tweets for current user</w:t>
+      </w:r>
+    </w:p>
+    <w:p>
+      <w:pPr>
+        <w:pStyle w:val="ListParagraph"/>
+        <w:numPr>
+          <w:ilvl w:val="4"/>
+          <w:numId w:val="2"/>
+        </w:numPr>
+      </w:pPr>
+      <w:r>
+        <w:t xml:space="preserve">Return </w:t>
+      </w:r>
+      <w:proofErr w:type="spellStart"/>
+      <w:r>
+        <w:t>user_id</w:t>
+      </w:r>
+      <w:proofErr w:type="spellEnd"/>
+      <w:r>
+        <w:t xml:space="preserve">, date, </w:t>
+      </w:r>
+      <w:proofErr w:type="spellStart"/>
+      <w:r>
+        <w:t>ntotal_tweets</w:t>
+      </w:r>
+      <w:proofErr w:type="spellEnd"/>
+      <w:r>
+        <w:t xml:space="preserve">, </w:t>
+      </w:r>
+      <w:proofErr w:type="spellStart"/>
+      <w:r>
+        <w:t>nweather_tweets</w:t>
+      </w:r>
+      <w:proofErr w:type="spellEnd"/>
+      <w:r>
+        <w:t xml:space="preserve">, </w:t>
+      </w:r>
+      <w:proofErr w:type="spellStart"/>
+      <w:r>
+        <w:t>fips</w:t>
+      </w:r>
+      <w:proofErr w:type="spellEnd"/>
+    </w:p>
+    <w:p>
+      <w:pPr>
+        <w:pStyle w:val="ListParagraph"/>
+        <w:numPr>
+          <w:ilvl w:val="3"/>
+          <w:numId w:val="2"/>
+        </w:numPr>
+      </w:pPr>
+      <w:r>
+        <w:t xml:space="preserve">Insert current </w:t>
+      </w:r>
+      <w:r>
+        <w:rPr>
+          <w:b/>
+        </w:rPr>
+        <w:t>stats</w:t>
+      </w:r>
+      <w:r>
+        <w:rPr>
+          <w:b/>
+        </w:rPr>
+        <w:t xml:space="preserve"> </w:t>
+      </w:r>
+      <w:r>
+        <w:t xml:space="preserve">set into </w:t>
+      </w:r>
+      <w:r>
+        <w:rPr>
+          <w:b/>
+        </w:rPr>
+        <w:t>statistics</w:t>
+      </w:r>
+      <w:r>
+        <w:t xml:space="preserve"> table using an </w:t>
+      </w:r>
+      <w:proofErr w:type="spellStart"/>
+      <w:r>
+        <w:t>executemany</w:t>
+      </w:r>
+      <w:proofErr w:type="spellEnd"/>
+    </w:p>
+    <w:p>
+      <w:pPr>
+        <w:pStyle w:val="ListParagraph"/>
+        <w:numPr>
+          <w:ilvl w:val="2"/>
+          <w:numId w:val="2"/>
+        </w:numPr>
+      </w:pPr>
+      <w:r>
+        <w:t>Commit transaction</w:t>
+      </w:r>
+    </w:p>
+    <w:p>
+      <w:pPr>
+        <w:pStyle w:val="ListParagraph"/>
+        <w:numPr>
+          <w:ilvl w:val="2"/>
+          <w:numId w:val="2"/>
+        </w:numPr>
+      </w:pPr>
+      <w:r>
+        <w:t xml:space="preserve">Close current </w:t>
+      </w:r>
+      <w:proofErr w:type="spellStart"/>
+      <w:r>
+        <w:t>weather_info</w:t>
+      </w:r>
+      <w:proofErr w:type="spellEnd"/>
+      <w:r>
+        <w:t xml:space="preserve"> database</w:t>
+      </w:r>
+    </w:p>
+    <w:p>
+      <w:pPr>
+        <w:pStyle w:val="ListParagraph"/>
+        <w:numPr>
+          <w:ilvl w:val="1"/>
+          <w:numId w:val="2"/>
+        </w:numPr>
+      </w:pPr>
+      <w:r>
+        <w:t xml:space="preserve">Close </w:t>
+      </w:r>
+      <w:proofErr w:type="spellStart"/>
+      <w:r>
+        <w:rPr>
+          <w:b/>
+        </w:rPr>
+        <w:t>tweet_statistics.db</w:t>
+      </w:r>
       <w:bookmarkStart w:id="0" w:name="_GoBack"/>
       <w:bookmarkEnd w:id="0"/>
-    </w:p>
-    <w:p>
-      <w:pPr>
-        <w:pStyle w:val="ListParagraph"/>
-        <w:numPr>
-          <w:ilvl w:val="1"/>
-          <w:numId w:val="2"/>
-        </w:numPr>
-      </w:pPr>
-      <w:r>
-        <w:t>Get unique potential movers</w:t>
-      </w:r>
-    </w:p>
-    <w:p>
-      <w:pPr>
-        <w:pStyle w:val="ListParagraph"/>
-        <w:numPr>
-          <w:ilvl w:val="1"/>
-          <w:numId w:val="2"/>
-        </w:numPr>
-      </w:pPr>
-      <w:r>
-        <w:t>Chunk potential movers into batches of 10000</w:t>
-      </w:r>
-    </w:p>
-    <w:p>
-      <w:pPr>
-        <w:pStyle w:val="ListParagraph"/>
-        <w:numPr>
-          <w:ilvl w:val="1"/>
-          <w:numId w:val="2"/>
-        </w:numPr>
-      </w:pPr>
-      <w:r>
-        <w:t>Loop through user chunks</w:t>
-      </w:r>
-    </w:p>
-    <w:p>
-      <w:pPr>
-        <w:pStyle w:val="ListParagraph"/>
-        <w:numPr>
-          <w:ilvl w:val="2"/>
-          <w:numId w:val="2"/>
-        </w:numPr>
-      </w:pPr>
-      <w:r>
-        <w:t>Loop through each user in each chunk</w:t>
-      </w:r>
-    </w:p>
-    <w:p>
-      <w:pPr>
-        <w:pStyle w:val="ListParagraph"/>
-        <w:numPr>
-          <w:ilvl w:val="2"/>
-          <w:numId w:val="2"/>
-        </w:numPr>
-      </w:pPr>
-      <w:r>
-        <w:t>Check if user has moved and if so get all moves</w:t>
-      </w:r>
-    </w:p>
-    <w:p>
-      <w:pPr>
-        <w:pStyle w:val="ListParagraph"/>
-        <w:numPr>
-          <w:ilvl w:val="2"/>
-          <w:numId w:val="2"/>
-        </w:numPr>
-      </w:pPr>
-      <w:r>
-        <w:lastRenderedPageBreak/>
-        <w:t xml:space="preserve">If user is mover, insert </w:t>
-      </w:r>
-      <w:proofErr w:type="spellStart"/>
-      <w:r>
-        <w:t>user_id</w:t>
-      </w:r>
-      <w:proofErr w:type="spellEnd"/>
-      <w:r>
-        <w:t xml:space="preserve">, fips1, date 1, </w:t>
-      </w:r>
-      <w:proofErr w:type="spellStart"/>
-      <w:r>
-        <w:t>fips</w:t>
-      </w:r>
-      <w:proofErr w:type="spellEnd"/>
-      <w:r>
-        <w:t xml:space="preserve"> 2, date 2 into </w:t>
-      </w:r>
-      <w:proofErr w:type="spellStart"/>
-      <w:r>
-        <w:rPr>
-          <w:b/>
-        </w:rPr>
-        <w:t>actual_movers.db</w:t>
-      </w:r>
-      <w:proofErr w:type="spellEnd"/>
-    </w:p>
-    <w:p>
-      <w:pPr>
-        <w:pStyle w:val="ListParagraph"/>
-        <w:numPr>
-          <w:ilvl w:val="0"/>
-          <w:numId w:val="2"/>
-        </w:numPr>
-      </w:pPr>
-      <w:r>
-        <w:t xml:space="preserve">Combine (fips1, date1) and (fips2, date2) into </w:t>
-      </w:r>
-      <w:r>
-        <w:t>two</w:t>
-      </w:r>
-      <w:r>
-        <w:t xml:space="preserve"> column</w:t>
-      </w:r>
-      <w:r>
-        <w:t xml:space="preserve">s with </w:t>
-      </w:r>
-      <w:r>
-        <w:rPr>
-          <w:b/>
-        </w:rPr>
-        <w:t>get_actual_mover_chronology.py</w:t>
-      </w:r>
-    </w:p>
-    <w:p>
-      <w:pPr>
-        <w:pStyle w:val="ListParagraph"/>
-        <w:numPr>
-          <w:ilvl w:val="1"/>
-          <w:numId w:val="2"/>
-        </w:numPr>
-      </w:pPr>
-      <w:r>
-        <w:t xml:space="preserve">Save this to </w:t>
-      </w:r>
-      <w:proofErr w:type="spellStart"/>
-      <w:r>
-        <w:rPr>
-          <w:b/>
-        </w:rPr>
-        <w:t>user_chronology.db</w:t>
-      </w:r>
-      <w:proofErr w:type="spellEnd"/>
-    </w:p>
-    <w:p>
-      <w:pPr>
-        <w:pStyle w:val="ListParagraph"/>
-        <w:numPr>
-          <w:ilvl w:val="0"/>
-          <w:numId w:val="2"/>
-        </w:numPr>
-      </w:pPr>
-      <w:r>
-        <w:t xml:space="preserve">Get a chronological map of each user’s </w:t>
-      </w:r>
-      <w:proofErr w:type="spellStart"/>
-      <w:r>
-        <w:t>fips</w:t>
-      </w:r>
-      <w:proofErr w:type="spellEnd"/>
-      <w:r>
-        <w:t xml:space="preserve"> with </w:t>
-      </w:r>
-      <w:r>
-        <w:rPr>
-          <w:b/>
-        </w:rPr>
-        <w:t>get_fine_grained_user_chronology.py</w:t>
-      </w:r>
-    </w:p>
-    <w:p>
-      <w:pPr>
-        <w:pStyle w:val="ListParagraph"/>
-        <w:numPr>
-          <w:ilvl w:val="1"/>
-          <w:numId w:val="2"/>
-        </w:numPr>
-      </w:pPr>
-      <w:r>
-        <w:t>For each user</w:t>
-      </w:r>
-    </w:p>
-    <w:p>
-      <w:pPr>
-        <w:pStyle w:val="ListParagraph"/>
-        <w:numPr>
-          <w:ilvl w:val="2"/>
-          <w:numId w:val="2"/>
-        </w:numPr>
-      </w:pPr>
-      <w:r>
-        <w:t xml:space="preserve">Loop through </w:t>
-      </w:r>
-      <w:proofErr w:type="spellStart"/>
-      <w:r>
-        <w:t>fips</w:t>
-      </w:r>
-      <w:proofErr w:type="spellEnd"/>
-      <w:r>
-        <w:t xml:space="preserve"> and sort by date</w:t>
-      </w:r>
-    </w:p>
-    <w:p>
-      <w:pPr>
-        <w:pStyle w:val="ListParagraph"/>
-        <w:numPr>
-          <w:ilvl w:val="2"/>
-          <w:numId w:val="2"/>
-        </w:numPr>
-      </w:pPr>
-      <w:r>
-        <w:t xml:space="preserve">Choose the earliest </w:t>
-      </w:r>
-      <w:proofErr w:type="spellStart"/>
-      <w:r>
-        <w:t>fips</w:t>
-      </w:r>
-      <w:proofErr w:type="spellEnd"/>
-      <w:r>
-        <w:t xml:space="preserve"> as home</w:t>
-      </w:r>
-    </w:p>
-    <w:p>
-      <w:pPr>
-        <w:pStyle w:val="ListParagraph"/>
-        <w:numPr>
-          <w:ilvl w:val="3"/>
-          <w:numId w:val="2"/>
-        </w:numPr>
-      </w:pPr>
-      <w:r>
-        <w:t xml:space="preserve">Compare with future </w:t>
-      </w:r>
-      <w:proofErr w:type="spellStart"/>
-      <w:r>
-        <w:t>fips</w:t>
-      </w:r>
-      <w:proofErr w:type="spellEnd"/>
-      <w:r>
-        <w:t xml:space="preserve"> pairwise but make sure home is always earlier than what it’s being compared with</w:t>
-      </w:r>
-    </w:p>
-    <w:p>
-      <w:pPr>
-        <w:pStyle w:val="ListParagraph"/>
-        <w:numPr>
-          <w:ilvl w:val="3"/>
-          <w:numId w:val="2"/>
-        </w:numPr>
-      </w:pPr>
-      <w:r>
-        <w:t xml:space="preserve">If </w:t>
-      </w:r>
-      <w:proofErr w:type="spellStart"/>
-      <w:r>
-        <w:t>fips</w:t>
-      </w:r>
-      <w:proofErr w:type="spellEnd"/>
-      <w:r>
-        <w:t xml:space="preserve"> are far apart enough (100 mi) change home to </w:t>
-      </w:r>
-      <w:r>
-        <w:t xml:space="preserve">this </w:t>
-      </w:r>
-      <w:proofErr w:type="spellStart"/>
-      <w:r>
-        <w:t>fips</w:t>
-      </w:r>
-      <w:proofErr w:type="spellEnd"/>
-    </w:p>
-    <w:p>
-      <w:pPr>
-        <w:pStyle w:val="ListParagraph"/>
-        <w:numPr>
-          <w:ilvl w:val="3"/>
-          <w:numId w:val="2"/>
-        </w:numPr>
-      </w:pPr>
-      <w:r>
-        <w:t>Add (</w:t>
-      </w:r>
-      <w:proofErr w:type="spellStart"/>
-      <w:r>
-        <w:t>user_id</w:t>
-      </w:r>
-      <w:proofErr w:type="spellEnd"/>
-      <w:r>
-        <w:t xml:space="preserve">, </w:t>
-      </w:r>
-      <w:proofErr w:type="spellStart"/>
-      <w:r>
-        <w:t>new_fips_home</w:t>
-      </w:r>
-      <w:proofErr w:type="spellEnd"/>
-      <w:r>
-        <w:t xml:space="preserve">, date) to records </w:t>
-      </w:r>
-    </w:p>
-    <w:p>
-      <w:pPr>
-        <w:pStyle w:val="ListParagraph"/>
-        <w:numPr>
-          <w:ilvl w:val="0"/>
-          <w:numId w:val="2"/>
-        </w:numPr>
-      </w:pPr>
-      <w:r>
-        <w:t xml:space="preserve">Get tweets for users that qualified as movers with </w:t>
-      </w:r>
-      <w:r>
-        <w:rPr>
-          <w:b/>
-        </w:rPr>
-        <w:t>get_tweets_for_movers.py</w:t>
-      </w:r>
-    </w:p>
-    <w:p>
-      <w:pPr>
-        <w:pStyle w:val="ListParagraph"/>
-        <w:numPr>
-          <w:ilvl w:val="1"/>
-          <w:numId w:val="2"/>
-        </w:numPr>
-      </w:pPr>
-      <w:r>
-        <w:t xml:space="preserve">Get all tweet </w:t>
-      </w:r>
-      <w:proofErr w:type="spellStart"/>
-      <w:r>
-        <w:t>db</w:t>
-      </w:r>
-      <w:proofErr w:type="spellEnd"/>
-      <w:r>
-        <w:t xml:space="preserve"> files </w:t>
-      </w:r>
-    </w:p>
-    <w:p>
-      <w:pPr>
-        <w:pStyle w:val="ListParagraph"/>
-        <w:numPr>
-          <w:ilvl w:val="1"/>
-          <w:numId w:val="2"/>
-        </w:numPr>
-      </w:pPr>
-      <w:r>
-        <w:t xml:space="preserve">Loop through each tweet </w:t>
-      </w:r>
-      <w:proofErr w:type="spellStart"/>
-      <w:r>
-        <w:t>db</w:t>
-      </w:r>
-      <w:proofErr w:type="spellEnd"/>
-      <w:r>
-        <w:t xml:space="preserve"> file</w:t>
-      </w:r>
-    </w:p>
-    <w:p>
-      <w:pPr>
-        <w:pStyle w:val="ListParagraph"/>
-        <w:numPr>
-          <w:ilvl w:val="2"/>
-          <w:numId w:val="2"/>
-        </w:numPr>
-      </w:pPr>
-      <w:r>
-        <w:t xml:space="preserve">Create </w:t>
-      </w:r>
-      <w:proofErr w:type="gramStart"/>
-      <w:r>
-        <w:t>movers</w:t>
-      </w:r>
-      <w:proofErr w:type="gramEnd"/>
-      <w:r>
-        <w:t xml:space="preserve"> tweets </w:t>
-      </w:r>
-      <w:proofErr w:type="spellStart"/>
-      <w:r>
-        <w:t>db</w:t>
-      </w:r>
-      <w:proofErr w:type="spellEnd"/>
-      <w:r>
-        <w:t xml:space="preserve"> with the same name as tweet </w:t>
-      </w:r>
-      <w:proofErr w:type="spellStart"/>
-      <w:r>
-        <w:t>db</w:t>
-      </w:r>
-      <w:proofErr w:type="spellEnd"/>
-      <w:r>
-        <w:t xml:space="preserve"> file</w:t>
-      </w:r>
-    </w:p>
-    <w:p>
-      <w:pPr>
-        <w:pStyle w:val="ListParagraph"/>
-        <w:numPr>
-          <w:ilvl w:val="2"/>
-          <w:numId w:val="2"/>
-        </w:numPr>
-      </w:pPr>
-      <w:r>
-        <w:t xml:space="preserve">Loop through </w:t>
-      </w:r>
-      <w:proofErr w:type="spellStart"/>
-      <w:r>
-        <w:t>user_chunks</w:t>
-      </w:r>
-      <w:proofErr w:type="spellEnd"/>
-      <w:r>
-        <w:t xml:space="preserve"> and process user chunk</w:t>
-      </w:r>
-    </w:p>
-    <w:p>
-      <w:pPr>
-        <w:pStyle w:val="ListParagraph"/>
-        <w:numPr>
-          <w:ilvl w:val="3"/>
-          <w:numId w:val="2"/>
-        </w:numPr>
-      </w:pPr>
-      <w:r>
-        <w:t xml:space="preserve">Loop through each user in </w:t>
-      </w:r>
-      <w:proofErr w:type="spellStart"/>
-      <w:r>
-        <w:t>user_chunks</w:t>
-      </w:r>
-      <w:proofErr w:type="spellEnd"/>
-    </w:p>
-    <w:p>
-      <w:pPr>
-        <w:pStyle w:val="ListParagraph"/>
-        <w:numPr>
-          <w:ilvl w:val="3"/>
-          <w:numId w:val="2"/>
-        </w:numPr>
-      </w:pPr>
-      <w:r>
-        <w:t>Get all the tweets for each user</w:t>
-      </w:r>
-    </w:p>
-    <w:p>
-      <w:pPr>
-        <w:pStyle w:val="ListParagraph"/>
-        <w:numPr>
-          <w:ilvl w:val="3"/>
-          <w:numId w:val="2"/>
-        </w:numPr>
-      </w:pPr>
-      <w:r>
-        <w:t>Insert all these tweets into table tweets</w:t>
-      </w:r>
-    </w:p>
-    <w:p>
-      <w:pPr>
-        <w:pStyle w:val="ListParagraph"/>
-        <w:numPr>
-          <w:ilvl w:val="2"/>
-          <w:numId w:val="2"/>
-        </w:numPr>
-      </w:pPr>
-      <w:r>
-        <w:t xml:space="preserve">Close </w:t>
-      </w:r>
-      <w:r>
-        <w:t xml:space="preserve">current </w:t>
-      </w:r>
-      <w:r>
-        <w:t xml:space="preserve">tweet </w:t>
-      </w:r>
-      <w:proofErr w:type="spellStart"/>
-      <w:r>
-        <w:t>db</w:t>
-      </w:r>
-      <w:proofErr w:type="spellEnd"/>
-      <w:r>
-        <w:t xml:space="preserve"> file </w:t>
-      </w:r>
-    </w:p>
-    <w:p>
-      <w:pPr>
-        <w:pStyle w:val="ListParagraph"/>
-        <w:numPr>
-          <w:ilvl w:val="2"/>
-          <w:numId w:val="2"/>
-        </w:numPr>
-      </w:pPr>
-      <w:r>
-        <w:t xml:space="preserve">Commit insertions into </w:t>
-      </w:r>
-      <w:r>
-        <w:t xml:space="preserve">mover tweets </w:t>
-      </w:r>
-      <w:proofErr w:type="spellStart"/>
-      <w:r>
-        <w:t>db</w:t>
-      </w:r>
-      <w:proofErr w:type="spellEnd"/>
-    </w:p>
-    <w:p>
-      <w:pPr>
-        <w:pStyle w:val="ListParagraph"/>
-        <w:numPr>
-          <w:ilvl w:val="2"/>
-          <w:numId w:val="2"/>
-        </w:numPr>
-      </w:pPr>
-      <w:r>
-        <w:t xml:space="preserve">Close mover tweets </w:t>
-      </w:r>
-      <w:proofErr w:type="spellStart"/>
-      <w:r>
-        <w:t>db</w:t>
-      </w:r>
-      <w:proofErr w:type="spellEnd"/>
-      <w:r>
-        <w:t xml:space="preserve"> </w:t>
-      </w:r>
-    </w:p>
-    <w:p>
-      <w:pPr>
-        <w:pStyle w:val="ListParagraph"/>
-        <w:numPr>
-          <w:ilvl w:val="0"/>
-          <w:numId w:val="2"/>
-        </w:numPr>
-      </w:pPr>
-      <w:r>
-        <w:t xml:space="preserve">Get tweets that are about weather with </w:t>
-      </w:r>
-      <w:r>
-        <w:rPr>
-          <w:b/>
-        </w:rPr>
-        <w:t>get_weather_tweets.py</w:t>
-      </w:r>
-    </w:p>
-    <w:p>
-      <w:pPr>
-        <w:pStyle w:val="ListParagraph"/>
-        <w:numPr>
-          <w:ilvl w:val="1"/>
-          <w:numId w:val="2"/>
-        </w:numPr>
-      </w:pPr>
-      <w:r>
-        <w:t xml:space="preserve">Get all mover tweets </w:t>
-      </w:r>
-      <w:proofErr w:type="spellStart"/>
-      <w:r>
-        <w:t>db</w:t>
-      </w:r>
-      <w:proofErr w:type="spellEnd"/>
-      <w:r>
-        <w:t xml:space="preserve"> files</w:t>
-      </w:r>
-    </w:p>
-    <w:p>
-      <w:pPr>
-        <w:pStyle w:val="ListParagraph"/>
-        <w:numPr>
-          <w:ilvl w:val="1"/>
-          <w:numId w:val="2"/>
-        </w:numPr>
-      </w:pPr>
-      <w:r>
-        <w:t>Loop through</w:t>
-      </w:r>
-      <w:r>
-        <w:t xml:space="preserve"> each </w:t>
-      </w:r>
-      <w:proofErr w:type="spellStart"/>
-      <w:r>
-        <w:t>db</w:t>
-      </w:r>
-      <w:proofErr w:type="spellEnd"/>
-      <w:r>
-        <w:t xml:space="preserve"> file</w:t>
-      </w:r>
-    </w:p>
-    <w:p>
-      <w:pPr>
-        <w:pStyle w:val="ListParagraph"/>
-        <w:numPr>
-          <w:ilvl w:val="2"/>
-          <w:numId w:val="2"/>
-        </w:numPr>
-      </w:pPr>
-      <w:r>
-        <w:t xml:space="preserve">Create new database called </w:t>
-      </w:r>
-      <w:proofErr w:type="spellStart"/>
-      <w:r>
-        <w:rPr>
-          <w:b/>
-        </w:rPr>
-        <w:t>weather_info</w:t>
-      </w:r>
-      <w:proofErr w:type="spellEnd"/>
-      <w:r>
-        <w:rPr>
-          <w:b/>
-        </w:rPr>
-        <w:t>/date-of-mover-tweets-</w:t>
-      </w:r>
-      <w:proofErr w:type="spellStart"/>
-      <w:r>
-        <w:rPr>
-          <w:b/>
-        </w:rPr>
-        <w:t>db</w:t>
-      </w:r>
-      <w:proofErr w:type="spellEnd"/>
-      <w:r>
-        <w:rPr>
-          <w:b/>
-        </w:rPr>
-        <w:t>-</w:t>
-      </w:r>
-      <w:proofErr w:type="spellStart"/>
-      <w:r>
-        <w:rPr>
-          <w:b/>
-        </w:rPr>
-        <w:t>file.db</w:t>
-      </w:r>
-      <w:proofErr w:type="spellEnd"/>
-      <w:r>
-        <w:rPr>
-          <w:b/>
-        </w:rPr>
-        <w:t xml:space="preserve"> </w:t>
-      </w:r>
-      <w:r>
-        <w:t xml:space="preserve">and a table called </w:t>
-      </w:r>
-      <w:r>
-        <w:rPr>
-          <w:b/>
-        </w:rPr>
-        <w:t xml:space="preserve">tweets </w:t>
-      </w:r>
-      <w:r>
-        <w:t xml:space="preserve">with all an additional column called </w:t>
-      </w:r>
-      <w:r>
-        <w:rPr>
-          <w:b/>
-        </w:rPr>
-        <w:t>weather</w:t>
-      </w:r>
-      <w:r>
-        <w:t xml:space="preserve"> </w:t>
-      </w:r>
-    </w:p>
-    <w:p>
-      <w:pPr>
-        <w:pStyle w:val="ListParagraph"/>
-        <w:numPr>
-          <w:ilvl w:val="2"/>
-          <w:numId w:val="2"/>
-        </w:numPr>
-      </w:pPr>
-      <w:r>
-        <w:t xml:space="preserve">Open current mover tweets </w:t>
-      </w:r>
-      <w:proofErr w:type="spellStart"/>
-      <w:r>
-        <w:t>db</w:t>
-      </w:r>
-      <w:proofErr w:type="spellEnd"/>
-    </w:p>
-    <w:p>
-      <w:pPr>
-        <w:pStyle w:val="ListParagraph"/>
-        <w:numPr>
-          <w:ilvl w:val="3"/>
-          <w:numId w:val="2"/>
-        </w:numPr>
-      </w:pPr>
-      <w:r>
-        <w:t xml:space="preserve">Select all rows from table </w:t>
-      </w:r>
-      <w:r>
-        <w:rPr>
-          <w:b/>
-        </w:rPr>
-        <w:t>tweets</w:t>
-      </w:r>
-    </w:p>
-    <w:p>
-      <w:pPr>
-        <w:pStyle w:val="ListParagraph"/>
-        <w:numPr>
-          <w:ilvl w:val="3"/>
-          <w:numId w:val="2"/>
-        </w:numPr>
-      </w:pPr>
-      <w:r>
-        <w:t xml:space="preserve">Start a transaction </w:t>
-      </w:r>
-    </w:p>
-    <w:p>
-      <w:pPr>
-        <w:pStyle w:val="ListParagraph"/>
-        <w:numPr>
-          <w:ilvl w:val="3"/>
-          <w:numId w:val="2"/>
-        </w:numPr>
-      </w:pPr>
-      <w:r>
-        <w:t>Infinitely loop while getting TWEET_BATCH_SIZE number of tweets during each iteration</w:t>
-      </w:r>
-    </w:p>
-    <w:p>
-      <w:pPr>
-        <w:pStyle w:val="ListParagraph"/>
-        <w:numPr>
-          <w:ilvl w:val="4"/>
-          <w:numId w:val="2"/>
-        </w:numPr>
-      </w:pPr>
-      <w:r>
-        <w:t xml:space="preserve">If there are tweets to grab from cursor, process this tweet batch by calculating weather </w:t>
-      </w:r>
-      <w:proofErr w:type="spellStart"/>
-      <w:r>
-        <w:t>tweet_text</w:t>
-      </w:r>
-      <w:proofErr w:type="spellEnd"/>
-      <w:r>
-        <w:t xml:space="preserve"> is talking about weather or not and append 0 or 1 </w:t>
-      </w:r>
-      <w:r>
-        <w:t>to each row</w:t>
-      </w:r>
-    </w:p>
-    <w:p>
-      <w:pPr>
-        <w:pStyle w:val="ListParagraph"/>
-        <w:numPr>
-          <w:ilvl w:val="4"/>
-          <w:numId w:val="2"/>
-        </w:numPr>
-      </w:pPr>
-      <w:r>
-        <w:t xml:space="preserve">Insert this batch of tweets into </w:t>
-      </w:r>
-      <w:r>
-        <w:rPr>
-          <w:b/>
-        </w:rPr>
-        <w:t>tweets</w:t>
-      </w:r>
-      <w:r>
-        <w:t xml:space="preserve"> into </w:t>
-      </w:r>
-      <w:proofErr w:type="spellStart"/>
-      <w:r>
-        <w:rPr>
-          <w:b/>
-        </w:rPr>
-        <w:t>weather_info</w:t>
-      </w:r>
-      <w:proofErr w:type="spellEnd"/>
-      <w:r>
-        <w:rPr>
-          <w:b/>
-        </w:rPr>
-        <w:t>/date-of-mover-tweets-</w:t>
-      </w:r>
-      <w:proofErr w:type="spellStart"/>
-      <w:r>
-        <w:rPr>
-          <w:b/>
-        </w:rPr>
-        <w:t>db</w:t>
-      </w:r>
-      <w:proofErr w:type="spellEnd"/>
-      <w:r>
-        <w:rPr>
-          <w:b/>
-        </w:rPr>
-        <w:t>-</w:t>
-      </w:r>
-      <w:proofErr w:type="spellStart"/>
-      <w:r>
-        <w:rPr>
-          <w:b/>
-        </w:rPr>
-        <w:t>file.db</w:t>
-      </w:r>
-      <w:proofErr w:type="spellEnd"/>
-    </w:p>
-    <w:p>
-      <w:pPr>
-        <w:pStyle w:val="ListParagraph"/>
-        <w:numPr>
-          <w:ilvl w:val="3"/>
-          <w:numId w:val="2"/>
-        </w:numPr>
-      </w:pPr>
-      <w:r>
-        <w:t>Get out of loop when there are no more tweets to grab</w:t>
-      </w:r>
-    </w:p>
-    <w:p>
-      <w:pPr>
-        <w:pStyle w:val="ListParagraph"/>
-        <w:numPr>
-          <w:ilvl w:val="3"/>
-          <w:numId w:val="2"/>
-        </w:numPr>
-      </w:pPr>
-      <w:r>
-        <w:t xml:space="preserve">Commit insertions </w:t>
-      </w:r>
-    </w:p>
-    <w:p>
-      <w:pPr>
-        <w:pStyle w:val="ListParagraph"/>
-        <w:numPr>
-          <w:ilvl w:val="0"/>
-          <w:numId w:val="2"/>
-        </w:numPr>
-      </w:pPr>
-      <w:r>
-        <w:t xml:space="preserve">Get tweet statistics </w:t>
-      </w:r>
-      <w:r>
-        <w:t xml:space="preserve">with </w:t>
-      </w:r>
-      <w:r>
-        <w:rPr>
-          <w:b/>
-        </w:rPr>
-        <w:t>get_tweet_statistics.py</w:t>
-      </w:r>
+      <w:proofErr w:type="spellEnd"/>
     </w:p>
     <w:sectPr>
       <w:pgSz w:w="12240" w:h="15840"/>
@@ -1604,7 +1976,7 @@
   <w:abstractNum w:abstractNumId="1" w15:restartNumberingAfterBreak="0">
     <w:nsid w:val="50470AB3"/>
     <w:multiLevelType w:val="hybridMultilevel"/>
-    <w:tmpl w:val="CE447F3E"/>
+    <w:tmpl w:val="EB022F58"/>
     <w:lvl w:ilvl="0" w:tplc="0409000F">
       <w:start w:val="1"/>
       <w:numFmt w:val="decimal"/>
@@ -1617,7 +1989,7 @@
         <w:rFonts w:hint="default"/>
       </w:rPr>
     </w:lvl>
-    <w:lvl w:ilvl="1" w:tplc="04090019">
+    <w:lvl w:ilvl="1" w:tplc="C5828116">
       <w:start w:val="1"/>
       <w:numFmt w:val="lowerLetter"/>
       <w:lvlText w:val="%2."/>
@@ -1625,6 +1997,9 @@
       <w:pPr>
         <w:ind w:left="1440" w:hanging="360"/>
       </w:pPr>
+      <w:rPr>
+        <w:rFonts w:ascii="Times New Roman" w:eastAsiaTheme="minorHAnsi" w:hAnsi="Times New Roman" w:cstheme="minorBidi"/>
+      </w:rPr>
     </w:lvl>
     <w:lvl w:ilvl="2" w:tplc="0409001B">
       <w:start w:val="1"/>

</xml_diff>